<commit_message>
DEV*Se agrego código y color
</commit_message>
<xml_diff>
--- a/demo.docx
+++ b/demo.docx
@@ -10,27 +10,27 @@
         <w:br/>
         <w:br/>
         <w:br/>
-        <w:t>10/10/2022</w:t>
+        <w:t>12/10/2022</w:t>
       </w:r>
     </w:p>
     <w:p>
       <w:r>
-        <w:t>Nombre: ARENAS LEYVA MARIA DE LA CRUZ ROSA</w:t>
+        <w:t>Nombre: BERNAL RODRIGUEZ ALFONSO</w:t>
       </w:r>
     </w:p>
     <w:p>
       <w:r>
-        <w:t>NSS: 41826407250</w:t>
+        <w:t>NSS: 43796305852</w:t>
       </w:r>
     </w:p>
     <w:p>
       <w:r>
-        <w:t>CURP: AELC640503MSPRYR09</w:t>
+        <w:t>CURP: BERA630627HNLRDL06</w:t>
       </w:r>
     </w:p>
     <w:p>
       <w:r>
-        <w:t>EDAD: 58 años</w:t>
+        <w:t>EDAD: 59 años</w:t>
       </w:r>
     </w:p>
     <w:p>
@@ -40,17 +40,17 @@
     </w:p>
     <w:p>
       <w:r>
-        <w:t>SEMANAS COTIZADAS: 1848</w:t>
+        <w:t>SEMANAS COTIZADAS: 1701</w:t>
       </w:r>
     </w:p>
     <w:p>
       <w:r>
-        <w:t>SALARIO PROMEDIO: 150.55</w:t>
+        <w:t>SALARIO PROMEDIO: 155.91</w:t>
       </w:r>
     </w:p>
     <w:p>
       <w:r>
-        <w:t>ESTATUS: 02/10/2022</w:t>
+        <w:t>ESTATUS: 14/07/2022</w:t>
       </w:r>
     </w:p>
     <w:p/>
@@ -88,7 +88,7 @@
               <w:rPr>
                 <w:sz w:val="18"/>
               </w:rPr>
-              <w:t>1848</w:t>
+              <w:t>1701</w:t>
             </w:r>
           </w:p>
         </w:tc>
@@ -108,13 +108,14 @@
         <w:tc>
           <w:tcPr>
             <w:tcW w:type="dxa" w:w="2700"/>
-          </w:tcPr>
-          <w:p>
-            <w:r>
-              <w:rPr>
-                <w:sz w:val="18"/>
-              </w:rPr>
-              <w:t>VVB8</w:t>
+            <w:shd w:fill="00B050"/>
+          </w:tcPr>
+          <w:p>
+            <w:r>
+              <w:rPr>
+                <w:sz w:val="18"/>
+              </w:rPr>
+              <w:t>RRA6</w:t>
             </w:r>
           </w:p>
         </w:tc>
@@ -142,7 +143,7 @@
               <w:rPr>
                 <w:sz w:val="18"/>
               </w:rPr>
-              <w:t>150.55</w:t>
+              <w:t>155.91</w:t>
             </w:r>
           </w:p>
         </w:tc>
@@ -381,7 +382,7 @@
               <w:rPr>
                 <w:sz w:val="18"/>
               </w:rPr>
-              <w:t>1.56</w:t>
+              <w:t>1.62</w:t>
             </w:r>
           </w:p>
         </w:tc>
@@ -421,7 +422,7 @@
               <w:rPr>
                 <w:sz w:val="18"/>
               </w:rPr>
-              <w:t>49.230000000000004</w:t>
+              <w:t>49.23</w:t>
             </w:r>
           </w:p>
         </w:tc>
@@ -501,7 +502,7 @@
               <w:rPr>
                 <w:sz w:val="18"/>
               </w:rPr>
-              <w:t>$27,052</w:t>
+              <w:t>$28,015</w:t>
             </w:r>
           </w:p>
         </w:tc>
@@ -541,7 +542,7 @@
               <w:rPr>
                 <w:sz w:val="18"/>
               </w:rPr>
-              <w:t>$20,431</w:t>
+              <w:t>$18,717</w:t>
             </w:r>
           </w:p>
         </w:tc>
@@ -581,7 +582,7 @@
               <w:rPr>
                 <w:sz w:val="18"/>
               </w:rPr>
-              <w:t>$47,483</w:t>
+              <w:t>$46,732</w:t>
             </w:r>
           </w:p>
         </w:tc>
@@ -621,7 +622,7 @@
               <w:rPr>
                 <w:sz w:val="18"/>
               </w:rPr>
-              <w:t>$3,957</w:t>
+              <w:t>$3,894</w:t>
             </w:r>
           </w:p>
         </w:tc>
@@ -661,7 +662,7 @@
               <w:rPr>
                 <w:sz w:val="18"/>
               </w:rPr>
-              <w:t>$594</w:t>
+              <w:t>$584</w:t>
             </w:r>
           </w:p>
         </w:tc>
@@ -701,7 +702,7 @@
               <w:rPr>
                 <w:sz w:val="18"/>
               </w:rPr>
-              <w:t>$501</w:t>
+              <w:t>$493</w:t>
             </w:r>
           </w:p>
         </w:tc>
@@ -740,7 +741,7 @@
               <w:rPr>
                 <w:sz w:val="18"/>
               </w:rPr>
-              <w:t>$5,051</w:t>
+              <w:t>$4,971</w:t>
             </w:r>
           </w:p>
         </w:tc>
@@ -811,7 +812,7 @@
         <w:jc w:val="both"/>
       </w:pPr>
       <w:r>
-        <w:t xml:space="preserve">En la consulta se consideraron las semanas al día 10/10/2022 y el salario promedio de la misma constancia. </w:t>
+        <w:t xml:space="preserve">En la consulta se consideraron las semanas al día 12/10/2022 y el salario promedio de la misma constancia. </w:t>
       </w:r>
       <w:r>
         <w:t xml:space="preserve">Representa la pensión que la persona recibiría. </w:t>
@@ -820,7 +821,7 @@
         <w:t xml:space="preserve">al cumplir 60 años. </w:t>
       </w:r>
       <w:r>
-        <w:t>En la constancia electrónica se reconocen 1875 semanas. 27 semanas descontadas. Recibiría pensión mínima garantizada que en 2022 es de $5836 pesos.</w:t>
+        <w:t>En la constancia electrónica se reconocen 1742 semanas. 41 semanas descontadas. Recibiría pensión mínima garantizada que en 2022 es de $5836 pesos.</w:t>
       </w:r>
       <w:r>
         <w:br/>

</xml_diff>

<commit_message>
DEV*Funcional todo, con pequeño error en HTML
</commit_message>
<xml_diff>
--- a/demo.docx
+++ b/demo.docx
@@ -10,22 +10,22 @@
         <w:br/>
         <w:br/>
         <w:br/>
-        <w:t>18/10/2022</w:t>
+        <w:t>19/10/2022</w:t>
       </w:r>
     </w:p>
     <w:p>
       <w:r>
-        <w:t>Nombre: CANTU TORRES BLANCA NELLY</w:t>
+        <w:t>Nombre: PEREZ ORTEGA ALEJANDRO</w:t>
       </w:r>
     </w:p>
     <w:p>
       <w:r>
-        <w:t>NSS: 43976208769</w:t>
+        <w:t>NSS: 49816312984</w:t>
       </w:r>
     </w:p>
     <w:p>
       <w:r>
-        <w:t>CURP: CATB621027MNLNRL01</w:t>
+        <w:t>CURP: PEOA630424HVZRRL00</w:t>
       </w:r>
     </w:p>
     <w:p>
@@ -40,23 +40,24 @@
     </w:p>
     <w:p>
       <w:r>
-        <w:t>SEMANAS COTIZADAS: 939</w:t>
+        <w:t>SEMANAS COTIZADAS: 1423</w:t>
       </w:r>
     </w:p>
     <w:p>
       <w:r>
-        <w:t>SALARIO PROMEDIO: 138.67</w:t>
+        <w:t>SALARIO PROMEDIO: 1061.41</w:t>
       </w:r>
     </w:p>
     <w:p>
       <w:r>
-        <w:t>ESTATUS: Vigente</w:t>
+        <w:t>ESTATUS: 21/08/2020</w:t>
       </w:r>
     </w:p>
     <w:p/>
     <w:tbl>
       <w:tblPr>
         <w:tblW w:type="auto" w:w="0"/>
+        <w:tblLayout w:type="fixed"/>
         <w:tblLook w:firstColumn="1" w:firstRow="1" w:lastColumn="0" w:lastRow="0" w:noHBand="0" w:noVBand="1" w:val="04A0"/>
       </w:tblPr>
       <w:tblGrid>
@@ -68,7 +69,7 @@
       <w:tr>
         <w:tc>
           <w:tcPr>
-            <w:tcW w:type="dxa" w:w="2700"/>
+            <w:tcW w:type="dxa" w:w="4161"/>
           </w:tcPr>
           <w:p>
             <w:r>
@@ -81,20 +82,20 @@
         </w:tc>
         <w:tc>
           <w:tcPr>
-            <w:tcW w:type="dxa" w:w="2700"/>
-          </w:tcPr>
-          <w:p>
-            <w:r>
-              <w:rPr>
-                <w:sz w:val="18"/>
-              </w:rPr>
-              <w:t>939</w:t>
-            </w:r>
-          </w:p>
-        </w:tc>
-        <w:tc>
-          <w:tcPr>
-            <w:tcW w:type="dxa" w:w="2700"/>
+            <w:tcW w:type="dxa" w:w="3498"/>
+          </w:tcPr>
+          <w:p>
+            <w:r>
+              <w:rPr>
+                <w:sz w:val="18"/>
+              </w:rPr>
+              <w:t>1423</w:t>
+            </w:r>
+          </w:p>
+        </w:tc>
+        <w:tc>
+          <w:tcPr>
+            <w:tcW w:type="dxa" w:w="2761"/>
           </w:tcPr>
           <w:p>
             <w:r>
@@ -107,15 +108,15 @@
         </w:tc>
         <w:tc>
           <w:tcPr>
-            <w:tcW w:type="dxa" w:w="2700"/>
-            <w:shd w:fill="FF9900"/>
-          </w:tcPr>
-          <w:p>
-            <w:r>
-              <w:rPr>
-                <w:sz w:val="18"/>
-              </w:rPr>
-              <w:t>VVC7</w:t>
+            <w:tcW w:type="dxa" w:w="1463"/>
+            <w:shd w:fill="00FF00"/>
+          </w:tcPr>
+          <w:p>
+            <w:r>
+              <w:rPr>
+                <w:sz w:val="18"/>
+              </w:rPr>
+              <w:t>RRB7</w:t>
             </w:r>
           </w:p>
         </w:tc>
@@ -123,7 +124,7 @@
       <w:tr>
         <w:tc>
           <w:tcPr>
-            <w:tcW w:type="dxa" w:w="2700"/>
+            <w:tcW w:type="dxa" w:w="4161"/>
           </w:tcPr>
           <w:p>
             <w:r>
@@ -136,26 +137,26 @@
         </w:tc>
         <w:tc>
           <w:tcPr>
-            <w:tcW w:type="dxa" w:w="2700"/>
-          </w:tcPr>
-          <w:p>
-            <w:r>
-              <w:rPr>
-                <w:sz w:val="18"/>
-              </w:rPr>
-              <w:t>138.67</w:t>
-            </w:r>
-          </w:p>
-        </w:tc>
-        <w:tc>
-          <w:tcPr>
-            <w:tcW w:type="dxa" w:w="2700"/>
-          </w:tcPr>
-          <w:p/>
-        </w:tc>
-        <w:tc>
-          <w:tcPr>
-            <w:tcW w:type="dxa" w:w="2700"/>
+            <w:tcW w:type="dxa" w:w="3498"/>
+          </w:tcPr>
+          <w:p>
+            <w:r>
+              <w:rPr>
+                <w:sz w:val="18"/>
+              </w:rPr>
+              <w:t>1061.41</w:t>
+            </w:r>
+          </w:p>
+        </w:tc>
+        <w:tc>
+          <w:tcPr>
+            <w:tcW w:type="dxa" w:w="2761"/>
+          </w:tcPr>
+          <w:p/>
+        </w:tc>
+        <w:tc>
+          <w:tcPr>
+            <w:tcW w:type="dxa" w:w="1463"/>
           </w:tcPr>
           <w:p/>
         </w:tc>
@@ -163,7 +164,7 @@
       <w:tr>
         <w:tc>
           <w:tcPr>
-            <w:tcW w:type="dxa" w:w="2700"/>
+            <w:tcW w:type="dxa" w:w="4161"/>
           </w:tcPr>
           <w:p>
             <w:r>
@@ -176,25 +177,25 @@
         </w:tc>
         <w:tc>
           <w:tcPr>
-            <w:tcW w:type="dxa" w:w="2700"/>
-          </w:tcPr>
-          <w:p>
-            <w:r>
-              <w:rPr>
-                <w:sz w:val="18"/>
-              </w:rPr>
-            </w:r>
-          </w:p>
-        </w:tc>
-        <w:tc>
-          <w:tcPr>
-            <w:tcW w:type="dxa" w:w="2700"/>
-          </w:tcPr>
-          <w:p/>
-        </w:tc>
-        <w:tc>
-          <w:tcPr>
-            <w:tcW w:type="dxa" w:w="2700"/>
+            <w:tcW w:type="dxa" w:w="3498"/>
+          </w:tcPr>
+          <w:p>
+            <w:r>
+              <w:rPr>
+                <w:sz w:val="18"/>
+              </w:rPr>
+            </w:r>
+          </w:p>
+        </w:tc>
+        <w:tc>
+          <w:tcPr>
+            <w:tcW w:type="dxa" w:w="2761"/>
+          </w:tcPr>
+          <w:p/>
+        </w:tc>
+        <w:tc>
+          <w:tcPr>
+            <w:tcW w:type="dxa" w:w="1463"/>
           </w:tcPr>
           <w:p/>
         </w:tc>
@@ -202,7 +203,7 @@
       <w:tr>
         <w:tc>
           <w:tcPr>
-            <w:tcW w:type="dxa" w:w="2700"/>
+            <w:tcW w:type="dxa" w:w="4161"/>
           </w:tcPr>
           <w:p>
             <w:r>
@@ -215,7 +216,7 @@
         </w:tc>
         <w:tc>
           <w:tcPr>
-            <w:tcW w:type="dxa" w:w="2700"/>
+            <w:tcW w:type="dxa" w:w="3498"/>
           </w:tcPr>
           <w:p>
             <w:r>
@@ -228,13 +229,13 @@
         </w:tc>
         <w:tc>
           <w:tcPr>
-            <w:tcW w:type="dxa" w:w="2700"/>
-          </w:tcPr>
-          <w:p/>
-        </w:tc>
-        <w:tc>
-          <w:tcPr>
-            <w:tcW w:type="dxa" w:w="2700"/>
+            <w:tcW w:type="dxa" w:w="2761"/>
+          </w:tcPr>
+          <w:p/>
+        </w:tc>
+        <w:tc>
+          <w:tcPr>
+            <w:tcW w:type="dxa" w:w="1463"/>
           </w:tcPr>
           <w:p/>
         </w:tc>
@@ -242,7 +243,7 @@
       <w:tr>
         <w:tc>
           <w:tcPr>
-            <w:tcW w:type="dxa" w:w="2700"/>
+            <w:tcW w:type="dxa" w:w="4161"/>
           </w:tcPr>
           <w:p>
             <w:r>
@@ -255,7 +256,7 @@
         </w:tc>
         <w:tc>
           <w:tcPr>
-            <w:tcW w:type="dxa" w:w="2700"/>
+            <w:tcW w:type="dxa" w:w="3498"/>
           </w:tcPr>
           <w:p>
             <w:r>
@@ -268,13 +269,13 @@
         </w:tc>
         <w:tc>
           <w:tcPr>
-            <w:tcW w:type="dxa" w:w="2700"/>
-          </w:tcPr>
-          <w:p/>
-        </w:tc>
-        <w:tc>
-          <w:tcPr>
-            <w:tcW w:type="dxa" w:w="2700"/>
+            <w:tcW w:type="dxa" w:w="2761"/>
+          </w:tcPr>
+          <w:p/>
+        </w:tc>
+        <w:tc>
+          <w:tcPr>
+            <w:tcW w:type="dxa" w:w="1463"/>
           </w:tcPr>
           <w:p/>
         </w:tc>
@@ -282,7 +283,7 @@
       <w:tr>
         <w:tc>
           <w:tcPr>
-            <w:tcW w:type="dxa" w:w="2700"/>
+            <w:tcW w:type="dxa" w:w="4161"/>
           </w:tcPr>
           <w:p>
             <w:r>
@@ -295,7 +296,7 @@
         </w:tc>
         <w:tc>
           <w:tcPr>
-            <w:tcW w:type="dxa" w:w="2700"/>
+            <w:tcW w:type="dxa" w:w="3498"/>
           </w:tcPr>
           <w:p>
             <w:r>
@@ -308,13 +309,13 @@
         </w:tc>
         <w:tc>
           <w:tcPr>
-            <w:tcW w:type="dxa" w:w="2700"/>
-          </w:tcPr>
-          <w:p/>
-        </w:tc>
-        <w:tc>
-          <w:tcPr>
-            <w:tcW w:type="dxa" w:w="2700"/>
+            <w:tcW w:type="dxa" w:w="2761"/>
+          </w:tcPr>
+          <w:p/>
+        </w:tc>
+        <w:tc>
+          <w:tcPr>
+            <w:tcW w:type="dxa" w:w="1463"/>
           </w:tcPr>
           <w:p/>
         </w:tc>
@@ -322,7 +323,7 @@
       <w:tr>
         <w:tc>
           <w:tcPr>
-            <w:tcW w:type="dxa" w:w="2700"/>
+            <w:tcW w:type="dxa" w:w="4161"/>
           </w:tcPr>
           <w:p>
             <w:r>
@@ -335,7 +336,7 @@
         </w:tc>
         <w:tc>
           <w:tcPr>
-            <w:tcW w:type="dxa" w:w="2700"/>
+            <w:tcW w:type="dxa" w:w="3498"/>
           </w:tcPr>
           <w:p>
             <w:r>
@@ -348,13 +349,13 @@
         </w:tc>
         <w:tc>
           <w:tcPr>
-            <w:tcW w:type="dxa" w:w="2700"/>
-          </w:tcPr>
-          <w:p/>
-        </w:tc>
-        <w:tc>
-          <w:tcPr>
-            <w:tcW w:type="dxa" w:w="2700"/>
+            <w:tcW w:type="dxa" w:w="2761"/>
+          </w:tcPr>
+          <w:p/>
+        </w:tc>
+        <w:tc>
+          <w:tcPr>
+            <w:tcW w:type="dxa" w:w="1463"/>
           </w:tcPr>
           <w:p/>
         </w:tc>
@@ -362,7 +363,7 @@
       <w:tr>
         <w:tc>
           <w:tcPr>
-            <w:tcW w:type="dxa" w:w="2700"/>
+            <w:tcW w:type="dxa" w:w="4161"/>
           </w:tcPr>
           <w:p>
             <w:r>
@@ -375,26 +376,26 @@
         </w:tc>
         <w:tc>
           <w:tcPr>
-            <w:tcW w:type="dxa" w:w="2700"/>
-          </w:tcPr>
-          <w:p>
-            <w:r>
-              <w:rPr>
-                <w:sz w:val="18"/>
-              </w:rPr>
-              <w:t>1.44</w:t>
-            </w:r>
-          </w:p>
-        </w:tc>
-        <w:tc>
-          <w:tcPr>
-            <w:tcW w:type="dxa" w:w="2700"/>
-          </w:tcPr>
-          <w:p/>
-        </w:tc>
-        <w:tc>
-          <w:tcPr>
-            <w:tcW w:type="dxa" w:w="2700"/>
+            <w:tcW w:type="dxa" w:w="3498"/>
+          </w:tcPr>
+          <w:p>
+            <w:r>
+              <w:rPr>
+                <w:sz w:val="18"/>
+              </w:rPr>
+              <w:t>11.03</w:t>
+            </w:r>
+          </w:p>
+        </w:tc>
+        <w:tc>
+          <w:tcPr>
+            <w:tcW w:type="dxa" w:w="2761"/>
+          </w:tcPr>
+          <w:p/>
+        </w:tc>
+        <w:tc>
+          <w:tcPr>
+            <w:tcW w:type="dxa" w:w="1463"/>
           </w:tcPr>
           <w:p/>
         </w:tc>
@@ -402,7 +403,7 @@
       <w:tr>
         <w:tc>
           <w:tcPr>
-            <w:tcW w:type="dxa" w:w="2700"/>
+            <w:tcW w:type="dxa" w:w="4161"/>
           </w:tcPr>
           <w:p>
             <w:r>
@@ -415,26 +416,26 @@
         </w:tc>
         <w:tc>
           <w:tcPr>
-            <w:tcW w:type="dxa" w:w="2700"/>
-          </w:tcPr>
-          <w:p>
-            <w:r>
-              <w:rPr>
-                <w:sz w:val="18"/>
-              </w:rPr>
-              <w:t>58.18</w:t>
-            </w:r>
-          </w:p>
-        </w:tc>
-        <w:tc>
-          <w:tcPr>
-            <w:tcW w:type="dxa" w:w="2700"/>
-          </w:tcPr>
-          <w:p/>
-        </w:tc>
-        <w:tc>
-          <w:tcPr>
-            <w:tcW w:type="dxa" w:w="2700"/>
+            <w:tcW w:type="dxa" w:w="3498"/>
+          </w:tcPr>
+          <w:p>
+            <w:r>
+              <w:rPr>
+                <w:sz w:val="18"/>
+              </w:rPr>
+              <w:t>13.0</w:t>
+            </w:r>
+          </w:p>
+        </w:tc>
+        <w:tc>
+          <w:tcPr>
+            <w:tcW w:type="dxa" w:w="2761"/>
+          </w:tcPr>
+          <w:p/>
+        </w:tc>
+        <w:tc>
+          <w:tcPr>
+            <w:tcW w:type="dxa" w:w="1463"/>
           </w:tcPr>
           <w:p/>
         </w:tc>
@@ -442,7 +443,7 @@
       <w:tr>
         <w:tc>
           <w:tcPr>
-            <w:tcW w:type="dxa" w:w="2700"/>
+            <w:tcW w:type="dxa" w:w="4161"/>
           </w:tcPr>
           <w:p>
             <w:r>
@@ -455,26 +456,26 @@
         </w:tc>
         <w:tc>
           <w:tcPr>
-            <w:tcW w:type="dxa" w:w="2700"/>
-          </w:tcPr>
-          <w:p>
-            <w:r>
-              <w:rPr>
-                <w:sz w:val="18"/>
-              </w:rPr>
-              <w:t>1.1780000000000002</w:t>
-            </w:r>
-          </w:p>
-        </w:tc>
-        <w:tc>
-          <w:tcPr>
-            <w:tcW w:type="dxa" w:w="2700"/>
-          </w:tcPr>
-          <w:p/>
-        </w:tc>
-        <w:tc>
-          <w:tcPr>
-            <w:tcW w:type="dxa" w:w="2700"/>
+            <w:tcW w:type="dxa" w:w="3498"/>
+          </w:tcPr>
+          <w:p>
+            <w:r>
+              <w:rPr>
+                <w:sz w:val="18"/>
+              </w:rPr>
+              <w:t>2.45</w:t>
+            </w:r>
+          </w:p>
+        </w:tc>
+        <w:tc>
+          <w:tcPr>
+            <w:tcW w:type="dxa" w:w="2761"/>
+          </w:tcPr>
+          <w:p/>
+        </w:tc>
+        <w:tc>
+          <w:tcPr>
+            <w:tcW w:type="dxa" w:w="1463"/>
           </w:tcPr>
           <w:p/>
         </w:tc>
@@ -482,7 +483,7 @@
       <w:tr>
         <w:tc>
           <w:tcPr>
-            <w:tcW w:type="dxa" w:w="2700"/>
+            <w:tcW w:type="dxa" w:w="4161"/>
           </w:tcPr>
           <w:p>
             <w:r>
@@ -495,26 +496,26 @@
         </w:tc>
         <w:tc>
           <w:tcPr>
-            <w:tcW w:type="dxa" w:w="2700"/>
-          </w:tcPr>
-          <w:p>
-            <w:r>
-              <w:rPr>
-                <w:sz w:val="18"/>
-              </w:rPr>
-              <w:t>$29,448</w:t>
-            </w:r>
-          </w:p>
-        </w:tc>
-        <w:tc>
-          <w:tcPr>
-            <w:tcW w:type="dxa" w:w="2700"/>
-          </w:tcPr>
-          <w:p/>
-        </w:tc>
-        <w:tc>
-          <w:tcPr>
-            <w:tcW w:type="dxa" w:w="2700"/>
+            <w:tcW w:type="dxa" w:w="3498"/>
+          </w:tcPr>
+          <w:p>
+            <w:r>
+              <w:rPr>
+                <w:sz w:val="18"/>
+              </w:rPr>
+              <w:t>$50,364</w:t>
+            </w:r>
+          </w:p>
+        </w:tc>
+        <w:tc>
+          <w:tcPr>
+            <w:tcW w:type="dxa" w:w="2761"/>
+          </w:tcPr>
+          <w:p/>
+        </w:tc>
+        <w:tc>
+          <w:tcPr>
+            <w:tcW w:type="dxa" w:w="1463"/>
           </w:tcPr>
           <w:p/>
         </w:tc>
@@ -522,7 +523,7 @@
       <w:tr>
         <w:tc>
           <w:tcPr>
-            <w:tcW w:type="dxa" w:w="2700"/>
+            <w:tcW w:type="dxa" w:w="4161"/>
           </w:tcPr>
           <w:p>
             <w:r>
@@ -535,26 +536,26 @@
         </w:tc>
         <w:tc>
           <w:tcPr>
-            <w:tcW w:type="dxa" w:w="2700"/>
-          </w:tcPr>
-          <w:p>
-            <w:r>
-              <w:rPr>
-                <w:sz w:val="18"/>
-              </w:rPr>
-              <w:t>$5,068</w:t>
-            </w:r>
-          </w:p>
-        </w:tc>
-        <w:tc>
-          <w:tcPr>
-            <w:tcW w:type="dxa" w:w="2700"/>
-          </w:tcPr>
-          <w:p/>
-        </w:tc>
-        <w:tc>
-          <w:tcPr>
-            <w:tcW w:type="dxa" w:w="2700"/>
+            <w:tcW w:type="dxa" w:w="3498"/>
+          </w:tcPr>
+          <w:p>
+            <w:r>
+              <w:rPr>
+                <w:sz w:val="18"/>
+              </w:rPr>
+              <w:t>$170,850</w:t>
+            </w:r>
+          </w:p>
+        </w:tc>
+        <w:tc>
+          <w:tcPr>
+            <w:tcW w:type="dxa" w:w="2761"/>
+          </w:tcPr>
+          <w:p/>
+        </w:tc>
+        <w:tc>
+          <w:tcPr>
+            <w:tcW w:type="dxa" w:w="1463"/>
           </w:tcPr>
           <w:p/>
         </w:tc>
@@ -562,7 +563,7 @@
       <w:tr>
         <w:tc>
           <w:tcPr>
-            <w:tcW w:type="dxa" w:w="2700"/>
+            <w:tcW w:type="dxa" w:w="4161"/>
           </w:tcPr>
           <w:p>
             <w:r>
@@ -575,26 +576,26 @@
         </w:tc>
         <w:tc>
           <w:tcPr>
-            <w:tcW w:type="dxa" w:w="2700"/>
-          </w:tcPr>
-          <w:p>
-            <w:r>
-              <w:rPr>
-                <w:sz w:val="18"/>
-              </w:rPr>
-              <w:t>$34,516</w:t>
-            </w:r>
-          </w:p>
-        </w:tc>
-        <w:tc>
-          <w:tcPr>
-            <w:tcW w:type="dxa" w:w="2700"/>
-          </w:tcPr>
-          <w:p/>
-        </w:tc>
-        <w:tc>
-          <w:tcPr>
-            <w:tcW w:type="dxa" w:w="2700"/>
+            <w:tcW w:type="dxa" w:w="3498"/>
+          </w:tcPr>
+          <w:p>
+            <w:r>
+              <w:rPr>
+                <w:sz w:val="18"/>
+              </w:rPr>
+              <w:t>$221,214</w:t>
+            </w:r>
+          </w:p>
+        </w:tc>
+        <w:tc>
+          <w:tcPr>
+            <w:tcW w:type="dxa" w:w="2761"/>
+          </w:tcPr>
+          <w:p/>
+        </w:tc>
+        <w:tc>
+          <w:tcPr>
+            <w:tcW w:type="dxa" w:w="1463"/>
           </w:tcPr>
           <w:p/>
         </w:tc>
@@ -602,7 +603,7 @@
       <w:tr>
         <w:tc>
           <w:tcPr>
-            <w:tcW w:type="dxa" w:w="2700"/>
+            <w:tcW w:type="dxa" w:w="4161"/>
           </w:tcPr>
           <w:p>
             <w:r>
@@ -615,26 +616,26 @@
         </w:tc>
         <w:tc>
           <w:tcPr>
-            <w:tcW w:type="dxa" w:w="2700"/>
-          </w:tcPr>
-          <w:p>
-            <w:r>
-              <w:rPr>
-                <w:sz w:val="18"/>
-              </w:rPr>
-              <w:t>$2,876</w:t>
-            </w:r>
-          </w:p>
-        </w:tc>
-        <w:tc>
-          <w:tcPr>
-            <w:tcW w:type="dxa" w:w="2700"/>
-          </w:tcPr>
-          <w:p/>
-        </w:tc>
-        <w:tc>
-          <w:tcPr>
-            <w:tcW w:type="dxa" w:w="2700"/>
+            <w:tcW w:type="dxa" w:w="3498"/>
+          </w:tcPr>
+          <w:p>
+            <w:r>
+              <w:rPr>
+                <w:sz w:val="18"/>
+              </w:rPr>
+              <w:t>$18,434</w:t>
+            </w:r>
+          </w:p>
+        </w:tc>
+        <w:tc>
+          <w:tcPr>
+            <w:tcW w:type="dxa" w:w="2761"/>
+          </w:tcPr>
+          <w:p/>
+        </w:tc>
+        <w:tc>
+          <w:tcPr>
+            <w:tcW w:type="dxa" w:w="1463"/>
           </w:tcPr>
           <w:p/>
         </w:tc>
@@ -642,7 +643,7 @@
       <w:tr>
         <w:tc>
           <w:tcPr>
-            <w:tcW w:type="dxa" w:w="2700"/>
+            <w:tcW w:type="dxa" w:w="4161"/>
           </w:tcPr>
           <w:p>
             <w:r>
@@ -655,26 +656,26 @@
         </w:tc>
         <w:tc>
           <w:tcPr>
-            <w:tcW w:type="dxa" w:w="2700"/>
-          </w:tcPr>
-          <w:p>
-            <w:r>
-              <w:rPr>
-                <w:sz w:val="18"/>
-              </w:rPr>
-              <w:t>$431</w:t>
-            </w:r>
-          </w:p>
-        </w:tc>
-        <w:tc>
-          <w:tcPr>
-            <w:tcW w:type="dxa" w:w="2700"/>
-          </w:tcPr>
-          <w:p/>
-        </w:tc>
-        <w:tc>
-          <w:tcPr>
-            <w:tcW w:type="dxa" w:w="2700"/>
+            <w:tcW w:type="dxa" w:w="3498"/>
+          </w:tcPr>
+          <w:p>
+            <w:r>
+              <w:rPr>
+                <w:sz w:val="18"/>
+              </w:rPr>
+              <w:t>$2,765</w:t>
+            </w:r>
+          </w:p>
+        </w:tc>
+        <w:tc>
+          <w:tcPr>
+            <w:tcW w:type="dxa" w:w="2761"/>
+          </w:tcPr>
+          <w:p/>
+        </w:tc>
+        <w:tc>
+          <w:tcPr>
+            <w:tcW w:type="dxa" w:w="1463"/>
           </w:tcPr>
           <w:p/>
         </w:tc>
@@ -682,7 +683,7 @@
       <w:tr>
         <w:tc>
           <w:tcPr>
-            <w:tcW w:type="dxa" w:w="2700"/>
+            <w:tcW w:type="dxa" w:w="4161"/>
           </w:tcPr>
           <w:p>
             <w:r>
@@ -695,26 +696,26 @@
         </w:tc>
         <w:tc>
           <w:tcPr>
-            <w:tcW w:type="dxa" w:w="2700"/>
-          </w:tcPr>
-          <w:p>
-            <w:r>
-              <w:rPr>
-                <w:sz w:val="18"/>
-              </w:rPr>
-              <w:t>$364</w:t>
-            </w:r>
-          </w:p>
-        </w:tc>
-        <w:tc>
-          <w:tcPr>
-            <w:tcW w:type="dxa" w:w="2700"/>
-          </w:tcPr>
-          <w:p/>
-        </w:tc>
-        <w:tc>
-          <w:tcPr>
-            <w:tcW w:type="dxa" w:w="2700"/>
+            <w:tcW w:type="dxa" w:w="3498"/>
+          </w:tcPr>
+          <w:p>
+            <w:r>
+              <w:rPr>
+                <w:sz w:val="18"/>
+              </w:rPr>
+              <w:t>$2,332</w:t>
+            </w:r>
+          </w:p>
+        </w:tc>
+        <w:tc>
+          <w:tcPr>
+            <w:tcW w:type="dxa" w:w="2761"/>
+          </w:tcPr>
+          <w:p/>
+        </w:tc>
+        <w:tc>
+          <w:tcPr>
+            <w:tcW w:type="dxa" w:w="1463"/>
           </w:tcPr>
           <w:p/>
         </w:tc>
@@ -722,38 +723,45 @@
       <w:tr>
         <w:tc>
           <w:tcPr>
-            <w:tcW w:type="dxa" w:w="2700"/>
-          </w:tcPr>
-          <w:p>
-            <w:r>
-              <w:rPr>
-                <w:sz w:val="18"/>
-              </w:rPr>
-            </w:r>
-          </w:p>
-        </w:tc>
-        <w:tc>
-          <w:tcPr>
-            <w:tcW w:type="dxa" w:w="2700"/>
-          </w:tcPr>
-          <w:p>
-            <w:r>
-              <w:rPr>
-                <w:sz w:val="18"/>
-              </w:rPr>
-              <w:t>$3,672</w:t>
-            </w:r>
-          </w:p>
-        </w:tc>
-        <w:tc>
-          <w:tcPr>
-            <w:tcW w:type="dxa" w:w="2700"/>
-          </w:tcPr>
-          <w:p/>
-        </w:tc>
-        <w:tc>
-          <w:tcPr>
-            <w:tcW w:type="dxa" w:w="2700"/>
+            <w:tcW w:type="dxa" w:w="4161"/>
+          </w:tcPr>
+          <w:p>
+            <w:r>
+              <w:rPr>
+                <w:sz w:val="18"/>
+              </w:rPr>
+            </w:r>
+          </w:p>
+        </w:tc>
+        <w:tc>
+          <w:tcPr>
+            <w:tcW w:type="dxa" w:w="3498"/>
+          </w:tcPr>
+          <w:p>
+            <w:r>
+              <w:rPr>
+                <w:sz w:val="18"/>
+              </w:rPr>
+              <w:t>$23,532</w:t>
+            </w:r>
+          </w:p>
+        </w:tc>
+        <w:tc>
+          <w:tcPr>
+            <w:tcW w:type="dxa" w:w="2761"/>
+          </w:tcPr>
+          <w:p>
+            <w:r>
+              <w:rPr>
+                <w:sz w:val="18"/>
+              </w:rPr>
+              <w:t>100%</w:t>
+            </w:r>
+          </w:p>
+        </w:tc>
+        <w:tc>
+          <w:tcPr>
+            <w:tcW w:type="dxa" w:w="1463"/>
           </w:tcPr>
           <w:p/>
         </w:tc>
@@ -761,7 +769,7 @@
       <w:tr>
         <w:tc>
           <w:tcPr>
-            <w:tcW w:type="dxa" w:w="2700"/>
+            <w:tcW w:type="dxa" w:w="4161"/>
             <w:shd w:fill="CC00FF"/>
           </w:tcPr>
           <w:p>
@@ -769,28 +777,41 @@
               <w:rPr>
                 <w:sz w:val="18"/>
               </w:rPr>
-              <w:t>60 AÑOS</w:t>
-            </w:r>
-          </w:p>
-        </w:tc>
-        <w:tc>
-          <w:tcPr>
-            <w:tcW w:type="dxa" w:w="2700"/>
+              <w:t>59 AÑOS</w:t>
+            </w:r>
+          </w:p>
+        </w:tc>
+        <w:tc>
+          <w:tcPr>
+            <w:tcW w:type="dxa" w:w="3498"/>
             <w:shd w:fill="CC00FF"/>
           </w:tcPr>
-          <w:p/>
-        </w:tc>
-        <w:tc>
-          <w:tcPr>
-            <w:tcW w:type="dxa" w:w="2700"/>
+          <w:p>
+            <w:r>
+              <w:rPr>
+                <w:sz w:val="18"/>
+              </w:rPr>
+              <w:t>17649.0</w:t>
+            </w:r>
+          </w:p>
+        </w:tc>
+        <w:tc>
+          <w:tcPr>
+            <w:tcW w:type="dxa" w:w="2761"/>
             <w:shd w:fill="CC00FF"/>
           </w:tcPr>
-          <w:p/>
-        </w:tc>
-        <w:tc>
-          <w:tcPr>
-            <w:tcW w:type="dxa" w:w="2700"/>
-            <w:shd w:fill="CC00FF"/>
+          <w:p>
+            <w:r>
+              <w:rPr>
+                <w:sz w:val="18"/>
+              </w:rPr>
+              <w:t>75.0%</w:t>
+            </w:r>
+          </w:p>
+        </w:tc>
+        <w:tc>
+          <w:tcPr>
+            <w:tcW w:type="dxa" w:w="1463"/>
           </w:tcPr>
           <w:p/>
         </w:tc>
@@ -812,7 +833,7 @@
         <w:jc w:val="both"/>
       </w:pPr>
       <w:r>
-        <w:t xml:space="preserve">En la consulta se consideraron las semanas al día 18/10/2022 y el salario promedio de la misma constancia. </w:t>
+        <w:t xml:space="preserve">En la consulta se consideraron las semanas al día 19/10/2022 y el salario promedio de la misma constancia. </w:t>
       </w:r>
       <w:r>
         <w:t xml:space="preserve">Representa la pensión que la persona recibiría. </w:t>
@@ -821,7 +842,7 @@
         <w:t xml:space="preserve">al cumplir 60 años. </w:t>
       </w:r>
       <w:r>
-        <w:t>En la constancia electrónica se reconocen 988 semanas. 80 semanas descontadas. Recibiría pensión mínima garantizada que en 2022 es de $5836 pesos.</w:t>
+        <w:t>En la constancia electrónica se reconocen 1562 semanas. 139 semanas descontadas. Recibiría pensión mínima garantizada que en 2022 es de $5836 pesos.</w:t>
       </w:r>
       <w:r>
         <w:br/>

</xml_diff>

<commit_message>
DEV* 27 oct 2022
</commit_message>
<xml_diff>
--- a/demo.docx
+++ b/demo.docx
@@ -10,27 +10,27 @@
         <w:br/>
         <w:br/>
         <w:br/>
-        <w:t>19/10/2022</w:t>
+        <w:t>26/10/2022</w:t>
       </w:r>
     </w:p>
     <w:p>
       <w:r>
-        <w:t>Nombre: PEREZ ORTEGA ALEJANDRO</w:t>
+        <w:t>Nombre: BERNAL RODRIGUEZ ALFONSO</w:t>
       </w:r>
     </w:p>
     <w:p>
       <w:r>
-        <w:t>NSS: 49816312984</w:t>
+        <w:t>NSS: 43796305852</w:t>
       </w:r>
     </w:p>
     <w:p>
       <w:r>
-        <w:t>CURP: PEOA630424HVZRRL00</w:t>
+        <w:t>CURP: BERA630627HNLRDL06</w:t>
       </w:r>
     </w:p>
     <w:p>
       <w:r>
-        <w:t>EDAD: 59 años</w:t>
+        <w:t>EDAD: 59 años, 3 meses, 29 días.</w:t>
       </w:r>
     </w:p>
     <w:p>
@@ -40,17 +40,17 @@
     </w:p>
     <w:p>
       <w:r>
-        <w:t>SEMANAS COTIZADAS: 1423</w:t>
+        <w:t>SEMANAS COTIZADAS: 1701</w:t>
       </w:r>
     </w:p>
     <w:p>
       <w:r>
-        <w:t>SALARIO PROMEDIO: 1061.41</w:t>
+        <w:t>SALARIO PROMEDIO: $155.91</w:t>
       </w:r>
     </w:p>
     <w:p>
       <w:r>
-        <w:t>ESTATUS: 21/08/2020</w:t>
+        <w:t>ESTATUS: 14/07/2022</w:t>
       </w:r>
     </w:p>
     <w:p/>
@@ -74,6 +74,7 @@
           <w:p>
             <w:r>
               <w:rPr>
+                <w:color w:val="000000"/>
                 <w:sz w:val="18"/>
               </w:rPr>
               <w:t>SEMANAS COTIZADAS</w:t>
@@ -85,11 +86,15 @@
             <w:tcW w:type="dxa" w:w="3498"/>
           </w:tcPr>
           <w:p>
-            <w:r>
-              <w:rPr>
-                <w:sz w:val="18"/>
-              </w:rPr>
-              <w:t>1423</w:t>
+            <w:pPr>
+              <w:jc w:val="center"/>
+            </w:pPr>
+            <w:r>
+              <w:rPr>
+                <w:color w:val="000000"/>
+                <w:sz w:val="18"/>
+              </w:rPr>
+              <w:t>1701</w:t>
             </w:r>
           </w:p>
         </w:tc>
@@ -100,6 +105,7 @@
           <w:p>
             <w:r>
               <w:rPr>
+                <w:color w:val="000000"/>
                 <w:sz w:val="18"/>
               </w:rPr>
               <w:t>CODIGO VIGENTE</w:t>
@@ -109,14 +115,15 @@
         <w:tc>
           <w:tcPr>
             <w:tcW w:type="dxa" w:w="1463"/>
-            <w:shd w:fill="00FF00"/>
-          </w:tcPr>
-          <w:p>
-            <w:r>
-              <w:rPr>
-                <w:sz w:val="18"/>
-              </w:rPr>
-              <w:t>RRB7</w:t>
+            <w:shd w:fill="00B050"/>
+          </w:tcPr>
+          <w:p>
+            <w:r>
+              <w:rPr>
+                <w:color w:val="000000"/>
+                <w:sz w:val="18"/>
+              </w:rPr>
+              <w:t>RRA6</w:t>
             </w:r>
           </w:p>
         </w:tc>
@@ -129,6 +136,7 @@
           <w:p>
             <w:r>
               <w:rPr>
+                <w:color w:val="000000"/>
                 <w:sz w:val="18"/>
               </w:rPr>
               <w:t>SALARIO PROMEDIO</w:t>
@@ -140,11 +148,15 @@
             <w:tcW w:type="dxa" w:w="3498"/>
           </w:tcPr>
           <w:p>
-            <w:r>
-              <w:rPr>
-                <w:sz w:val="18"/>
-              </w:rPr>
-              <w:t>1061.41</w:t>
+            <w:pPr>
+              <w:jc w:val="center"/>
+            </w:pPr>
+            <w:r>
+              <w:rPr>
+                <w:color w:val="000000"/>
+                <w:sz w:val="18"/>
+              </w:rPr>
+              <w:t>$155.91</w:t>
             </w:r>
           </w:p>
         </w:tc>
@@ -169,6 +181,7 @@
           <w:p>
             <w:r>
               <w:rPr>
+                <w:color w:val="000000"/>
                 <w:sz w:val="18"/>
               </w:rPr>
               <w:t>ASIGNACIONES FAMILIARES</w:t>
@@ -180,8 +193,12 @@
             <w:tcW w:type="dxa" w:w="3498"/>
           </w:tcPr>
           <w:p>
-            <w:r>
-              <w:rPr>
+            <w:pPr>
+              <w:jc w:val="center"/>
+            </w:pPr>
+            <w:r>
+              <w:rPr>
+                <w:color w:val="000000"/>
                 <w:sz w:val="18"/>
               </w:rPr>
             </w:r>
@@ -208,6 +225,7 @@
           <w:p>
             <w:r>
               <w:rPr>
+                <w:color w:val="000000"/>
                 <w:sz w:val="18"/>
               </w:rPr>
               <w:t>CÓNYUGE</w:t>
@@ -219,8 +237,12 @@
             <w:tcW w:type="dxa" w:w="3498"/>
           </w:tcPr>
           <w:p>
-            <w:r>
-              <w:rPr>
+            <w:pPr>
+              <w:jc w:val="center"/>
+            </w:pPr>
+            <w:r>
+              <w:rPr>
+                <w:color w:val="000000"/>
                 <w:sz w:val="18"/>
               </w:rPr>
               <w:t>1</w:t>
@@ -248,6 +270,7 @@
           <w:p>
             <w:r>
               <w:rPr>
+                <w:color w:val="000000"/>
                 <w:sz w:val="18"/>
               </w:rPr>
               <w:t>HIJOS (MENORES O ESTUDIANDO)</w:t>
@@ -259,8 +282,12 @@
             <w:tcW w:type="dxa" w:w="3498"/>
           </w:tcPr>
           <w:p>
-            <w:r>
-              <w:rPr>
+            <w:pPr>
+              <w:jc w:val="center"/>
+            </w:pPr>
+            <w:r>
+              <w:rPr>
+                <w:color w:val="000000"/>
                 <w:sz w:val="18"/>
               </w:rPr>
               <w:t>0</w:t>
@@ -288,6 +315,7 @@
           <w:p>
             <w:r>
               <w:rPr>
+                <w:color w:val="000000"/>
                 <w:sz w:val="18"/>
               </w:rPr>
               <w:t>PADRES (SOLO FALTA DE ESPOSA E HIJOS)</w:t>
@@ -299,8 +327,12 @@
             <w:tcW w:type="dxa" w:w="3498"/>
           </w:tcPr>
           <w:p>
-            <w:r>
-              <w:rPr>
+            <w:pPr>
+              <w:jc w:val="center"/>
+            </w:pPr>
+            <w:r>
+              <w:rPr>
+                <w:color w:val="000000"/>
                 <w:sz w:val="18"/>
               </w:rPr>
               <w:t>0</w:t>
@@ -328,6 +360,7 @@
           <w:p>
             <w:r>
               <w:rPr>
+                <w:color w:val="000000"/>
                 <w:sz w:val="18"/>
               </w:rPr>
               <w:t>SALARIO MINIMO DF</w:t>
@@ -339,8 +372,12 @@
             <w:tcW w:type="dxa" w:w="3498"/>
           </w:tcPr>
           <w:p>
-            <w:r>
-              <w:rPr>
+            <w:pPr>
+              <w:jc w:val="center"/>
+            </w:pPr>
+            <w:r>
+              <w:rPr>
+                <w:color w:val="000000"/>
                 <w:sz w:val="18"/>
               </w:rPr>
               <w:t>96.22</w:t>
@@ -368,6 +405,7 @@
           <w:p>
             <w:r>
               <w:rPr>
+                <w:color w:val="000000"/>
                 <w:sz w:val="18"/>
               </w:rPr>
               <w:t>SALARIO PROMEDIO EN VSM</w:t>
@@ -379,11 +417,15 @@
             <w:tcW w:type="dxa" w:w="3498"/>
           </w:tcPr>
           <w:p>
-            <w:r>
-              <w:rPr>
-                <w:sz w:val="18"/>
-              </w:rPr>
-              <w:t>11.03</w:t>
+            <w:pPr>
+              <w:jc w:val="center"/>
+            </w:pPr>
+            <w:r>
+              <w:rPr>
+                <w:color w:val="000000"/>
+                <w:sz w:val="18"/>
+              </w:rPr>
+              <w:t>1.62</w:t>
             </w:r>
           </w:p>
         </w:tc>
@@ -408,6 +450,7 @@
           <w:p>
             <w:r>
               <w:rPr>
+                <w:color w:val="000000"/>
                 <w:sz w:val="18"/>
               </w:rPr>
               <w:t>CUANTÍA BÁSICA</w:t>
@@ -419,11 +462,15 @@
             <w:tcW w:type="dxa" w:w="3498"/>
           </w:tcPr>
           <w:p>
-            <w:r>
-              <w:rPr>
-                <w:sz w:val="18"/>
-              </w:rPr>
-              <w:t>13.0</w:t>
+            <w:pPr>
+              <w:jc w:val="center"/>
+            </w:pPr>
+            <w:r>
+              <w:rPr>
+                <w:color w:val="000000"/>
+                <w:sz w:val="18"/>
+              </w:rPr>
+              <w:t>49.23</w:t>
             </w:r>
           </w:p>
         </w:tc>
@@ -448,6 +495,7 @@
           <w:p>
             <w:r>
               <w:rPr>
+                <w:color w:val="000000"/>
                 <w:sz w:val="18"/>
               </w:rPr>
               <w:t>INCREMENTO ANUAL</w:t>
@@ -459,11 +507,15 @@
             <w:tcW w:type="dxa" w:w="3498"/>
           </w:tcPr>
           <w:p>
-            <w:r>
-              <w:rPr>
-                <w:sz w:val="18"/>
-              </w:rPr>
-              <w:t>2.45</w:t>
+            <w:pPr>
+              <w:jc w:val="center"/>
+            </w:pPr>
+            <w:r>
+              <w:rPr>
+                <w:color w:val="000000"/>
+                <w:sz w:val="18"/>
+              </w:rPr>
+              <w:t>1.43</w:t>
             </w:r>
           </w:p>
         </w:tc>
@@ -488,6 +540,7 @@
           <w:p>
             <w:r>
               <w:rPr>
+                <w:color w:val="000000"/>
                 <w:sz w:val="18"/>
               </w:rPr>
               <w:t>CUANTÍA BÁSICA ANUAL PESOS</w:t>
@@ -499,11 +552,15 @@
             <w:tcW w:type="dxa" w:w="3498"/>
           </w:tcPr>
           <w:p>
-            <w:r>
-              <w:rPr>
-                <w:sz w:val="18"/>
-              </w:rPr>
-              <w:t>$50,364</w:t>
+            <w:pPr>
+              <w:jc w:val="center"/>
+            </w:pPr>
+            <w:r>
+              <w:rPr>
+                <w:color w:val="000000"/>
+                <w:sz w:val="18"/>
+              </w:rPr>
+              <w:t>$28,015</w:t>
             </w:r>
           </w:p>
         </w:tc>
@@ -528,6 +585,7 @@
           <w:p>
             <w:r>
               <w:rPr>
+                <w:color w:val="000000"/>
                 <w:sz w:val="18"/>
               </w:rPr>
               <w:t>INCREMENTO ANUAL PESOS</w:t>
@@ -539,11 +597,15 @@
             <w:tcW w:type="dxa" w:w="3498"/>
           </w:tcPr>
           <w:p>
-            <w:r>
-              <w:rPr>
-                <w:sz w:val="18"/>
-              </w:rPr>
-              <w:t>$170,850</w:t>
+            <w:pPr>
+              <w:jc w:val="center"/>
+            </w:pPr>
+            <w:r>
+              <w:rPr>
+                <w:color w:val="000000"/>
+                <w:sz w:val="18"/>
+              </w:rPr>
+              <w:t>$18,717</w:t>
             </w:r>
           </w:p>
         </w:tc>
@@ -568,6 +630,7 @@
           <w:p>
             <w:r>
               <w:rPr>
+                <w:color w:val="000000"/>
                 <w:sz w:val="18"/>
               </w:rPr>
               <w:t>ANUALIZADA</w:t>
@@ -579,11 +642,15 @@
             <w:tcW w:type="dxa" w:w="3498"/>
           </w:tcPr>
           <w:p>
-            <w:r>
-              <w:rPr>
-                <w:sz w:val="18"/>
-              </w:rPr>
-              <w:t>$221,214</w:t>
+            <w:pPr>
+              <w:jc w:val="center"/>
+            </w:pPr>
+            <w:r>
+              <w:rPr>
+                <w:color w:val="000000"/>
+                <w:sz w:val="18"/>
+              </w:rPr>
+              <w:t>$46,732</w:t>
             </w:r>
           </w:p>
         </w:tc>
@@ -608,6 +675,7 @@
           <w:p>
             <w:r>
               <w:rPr>
+                <w:color w:val="000000"/>
                 <w:sz w:val="18"/>
               </w:rPr>
               <w:t>MENSUAL</w:t>
@@ -619,11 +687,15 @@
             <w:tcW w:type="dxa" w:w="3498"/>
           </w:tcPr>
           <w:p>
-            <w:r>
-              <w:rPr>
-                <w:sz w:val="18"/>
-              </w:rPr>
-              <w:t>$18,434</w:t>
+            <w:pPr>
+              <w:jc w:val="center"/>
+            </w:pPr>
+            <w:r>
+              <w:rPr>
+                <w:color w:val="000000"/>
+                <w:sz w:val="18"/>
+              </w:rPr>
+              <w:t>$3,894</w:t>
             </w:r>
           </w:p>
         </w:tc>
@@ -648,6 +720,7 @@
           <w:p>
             <w:r>
               <w:rPr>
+                <w:color w:val="000000"/>
                 <w:sz w:val="18"/>
               </w:rPr>
               <w:t>TOTAL ASIGNACIONES</w:t>
@@ -659,11 +732,15 @@
             <w:tcW w:type="dxa" w:w="3498"/>
           </w:tcPr>
           <w:p>
-            <w:r>
-              <w:rPr>
-                <w:sz w:val="18"/>
-              </w:rPr>
-              <w:t>$2,765</w:t>
+            <w:pPr>
+              <w:jc w:val="center"/>
+            </w:pPr>
+            <w:r>
+              <w:rPr>
+                <w:color w:val="000000"/>
+                <w:sz w:val="18"/>
+              </w:rPr>
+              <w:t>$584</w:t>
             </w:r>
           </w:p>
         </w:tc>
@@ -688,6 +765,7 @@
           <w:p>
             <w:r>
               <w:rPr>
+                <w:color w:val="000000"/>
                 <w:sz w:val="18"/>
               </w:rPr>
               <w:t>INCREMENTO PRESIDENCIAL</w:t>
@@ -699,11 +777,15 @@
             <w:tcW w:type="dxa" w:w="3498"/>
           </w:tcPr>
           <w:p>
-            <w:r>
-              <w:rPr>
-                <w:sz w:val="18"/>
-              </w:rPr>
-              <w:t>$2,332</w:t>
+            <w:pPr>
+              <w:jc w:val="center"/>
+            </w:pPr>
+            <w:r>
+              <w:rPr>
+                <w:color w:val="000000"/>
+                <w:sz w:val="18"/>
+              </w:rPr>
+              <w:t>$493</w:t>
             </w:r>
           </w:p>
         </w:tc>
@@ -728,6 +810,7 @@
           <w:p>
             <w:r>
               <w:rPr>
+                <w:color w:val="000000"/>
                 <w:sz w:val="18"/>
               </w:rPr>
             </w:r>
@@ -738,11 +821,15 @@
             <w:tcW w:type="dxa" w:w="3498"/>
           </w:tcPr>
           <w:p>
-            <w:r>
-              <w:rPr>
-                <w:sz w:val="18"/>
-              </w:rPr>
-              <w:t>$23,532</w:t>
+            <w:pPr>
+              <w:jc w:val="center"/>
+            </w:pPr>
+            <w:r>
+              <w:rPr>
+                <w:color w:val="000000"/>
+                <w:sz w:val="18"/>
+              </w:rPr>
+              <w:t>$4,971</w:t>
             </w:r>
           </w:p>
         </w:tc>
@@ -753,6 +840,7 @@
           <w:p>
             <w:r>
               <w:rPr>
+                <w:color w:val="000000"/>
                 <w:sz w:val="18"/>
               </w:rPr>
               <w:t>100%</w:t>
@@ -775,9 +863,10 @@
           <w:p>
             <w:r>
               <w:rPr>
-                <w:sz w:val="18"/>
-              </w:rPr>
-              <w:t>59 AÑOS</w:t>
+                <w:color w:val="000000"/>
+                <w:sz w:val="18"/>
+              </w:rPr>
+              <w:t>59 AÑOS.</w:t>
             </w:r>
           </w:p>
         </w:tc>
@@ -787,11 +876,15 @@
             <w:shd w:fill="CC00FF"/>
           </w:tcPr>
           <w:p>
-            <w:r>
-              <w:rPr>
-                <w:sz w:val="18"/>
-              </w:rPr>
-              <w:t>17649.0</w:t>
+            <w:pPr>
+              <w:jc w:val="center"/>
+            </w:pPr>
+            <w:r>
+              <w:rPr>
+                <w:color w:val="000000"/>
+                <w:sz w:val="18"/>
+              </w:rPr>
+              <w:t>$3,728</w:t>
             </w:r>
           </w:p>
         </w:tc>
@@ -803,6 +896,7 @@
           <w:p>
             <w:r>
               <w:rPr>
+                <w:color w:val="000000"/>
                 <w:sz w:val="18"/>
               </w:rPr>
               <w:t>75.0%</w:t>
@@ -833,20 +927,36 @@
         <w:jc w:val="both"/>
       </w:pPr>
       <w:r>
-        <w:t xml:space="preserve">En la consulta se consideraron las semanas al día 19/10/2022 y el salario promedio de la misma constancia. </w:t>
+        <w:t xml:space="preserve">En la consulta se consideraron las semanas al día 26/10/2022 y el salario promedio de la misma constancia. </w:t>
       </w:r>
       <w:r>
         <w:t xml:space="preserve">Representa la pensión que la persona recibiría. </w:t>
       </w:r>
       <w:r>
-        <w:t xml:space="preserve">al cumplir 60 años. </w:t>
-      </w:r>
-      <w:r>
-        <w:t>En la constancia electrónica se reconocen 1562 semanas. 139 semanas descontadas. Recibiría pensión mínima garantizada que en 2022 es de $5836 pesos.</w:t>
-      </w:r>
+        <w:t xml:space="preserve">al cumplir 59 años. </w:t>
+      </w:r>
+      <w:r>
+        <w:t>En la constancia electrónica se reconocen 1742 semanas. 41 semanas descontadas.</w:t>
+      </w:r>
+      <w:r>
+        <w:rPr>
+          <w:highlight w:val="yellow"/>
+        </w:rPr>
+        <w:t>Recibiría pensión mínima garantizada que en 2022 es de $5836 pesos.</w:t>
+      </w:r>
+    </w:p>
+    <w:p>
       <w:r>
         <w:br/>
+      </w:r>
+      <w:r>
         <w:t>Le podemos hacer una propuesta para ayudarlo a obtener una pensión arriba de ** mil pesos desde ** de 2022. Hagamos una cita para ver si califica.</w:t>
+      </w:r>
+      <w:r>
+        <w:rPr>
+          <w:b/>
+        </w:rPr>
+        <w:t>(+0).</w:t>
       </w:r>
     </w:p>
     <w:sectPr>

</xml_diff>